<commit_message>
Changes to address the new defect numbers in TFS after moving defects under "Exor products" branch to "Transportation operations"
git-svn-id: svn://127.0.0.1/Core@9920 17c802ae-cbca-534c-9e8e-6d19a4926c45
</commit_message>
<xml_diff>
--- a/trunk/doc/readme_exnm04050001en_updt50.docx
+++ b/trunk/doc/readme_exnm04050001en_updt50.docx
@@ -2,10 +2,7 @@
 <file path=word/document.xml><?xml version="1.0" encoding="utf-8"?>
 <w:document xmlns:wpc="http://schemas.microsoft.com/office/word/2010/wordprocessingCanvas" xmlns:mc="http://schemas.openxmlformats.org/markup-compatibility/2006" xmlns:o="urn:schemas-microsoft-com:office:office" xmlns:r="http://schemas.openxmlformats.org/officeDocument/2006/relationships" xmlns:m="http://schemas.openxmlformats.org/officeDocument/2006/math" xmlns:v="urn:schemas-microsoft-com:vml" xmlns:wp14="http://schemas.microsoft.com/office/word/2010/wordprocessingDrawing" xmlns:wp="http://schemas.openxmlformats.org/drawingml/2006/wordprocessingDrawing" xmlns:w10="urn:schemas-microsoft-com:office:word" xmlns:w="http://schemas.openxmlformats.org/wordprocessingml/2006/main" xmlns:w14="http://schemas.microsoft.com/office/word/2010/wordml" xmlns:w15="http://schemas.microsoft.com/office/word/2012/wordml" xmlns:wpg="http://schemas.microsoft.com/office/word/2010/wordprocessingGroup" xmlns:wpi="http://schemas.microsoft.com/office/word/2010/wordprocessingInk" xmlns:wne="http://schemas.microsoft.com/office/word/2006/wordml" xmlns:wps="http://schemas.microsoft.com/office/word/2010/wordprocessingShape" mc:Ignorable="w14 w15 wp14">
   <w:body>
-    <w:p>
-      <w:bookmarkStart w:id="0" w:name="_GoBack"/>
-      <w:bookmarkEnd w:id="0"/>
-    </w:p>
+    <w:p/>
     <w:p/>
     <w:p/>
     <w:p/>
@@ -77,21 +74,11 @@
       <w:pPr>
         <w:pStyle w:val="coverinfo"/>
       </w:pPr>
-      <w:r>
-        <w:fldChar w:fldCharType="begin"/>
-      </w:r>
-      <w:r>
-        <w:instrText xml:space="preserve"> DOCPROPERTY  $Product$  \* MERGEFORMAT </w:instrText>
-      </w:r>
-      <w:r>
-        <w:fldChar w:fldCharType="separate"/>
-      </w:r>
-      <w:r>
-        <w:t>Network Manager</w:t>
-      </w:r>
-      <w:r>
-        <w:fldChar w:fldCharType="end"/>
-      </w:r>
+      <w:fldSimple w:instr=" DOCPROPERTY  $Product$  \* MERGEFORMAT ">
+        <w:r>
+          <w:t>Network Manager</w:t>
+        </w:r>
+      </w:fldSimple>
     </w:p>
     <w:p>
       <w:pPr>
@@ -121,29 +108,29 @@
       <w:pPr>
         <w:pStyle w:val="CoverVersion"/>
       </w:pPr>
-      <w:r>
-        <w:fldChar w:fldCharType="begin"/>
-      </w:r>
-      <w:r>
-        <w:instrText xml:space="preserve"> DOCPROPERTY  "$Base Release$"  \* MERGEFORMAT </w:instrText>
-      </w:r>
-      <w:r>
-        <w:fldChar w:fldCharType="separate"/>
-      </w:r>
-      <w:r>
-        <w:t>4.5.0.0</w:t>
-      </w:r>
-      <w:r>
-        <w:fldChar w:fldCharType="end"/>
-      </w:r>
-      <w:r>
-        <w:t xml:space="preserve"> Fix </w:t>
-      </w:r>
-      <w:fldSimple w:instr=" DOCPROPERTY  &quot;$Fix Number$&quot;  \* MERGEFORMAT ">
+      <w:fldSimple w:instr=" DOCPROPERTY  &quot;$Base Release$&quot;  \* MERGEFORMAT ">
         <w:r>
-          <w:t>50</w:t>
+          <w:t>4.5.0.0</w:t>
         </w:r>
       </w:fldSimple>
+      <w:r>
+        <w:t xml:space="preserve"> Fix </w:t>
+      </w:r>
+      <w:r>
+        <w:fldChar w:fldCharType="begin"/>
+      </w:r>
+      <w:r>
+        <w:instrText xml:space="preserve"> DOCPROPERTY  "$Fix Number$"  \* MERGEFORMAT </w:instrText>
+      </w:r>
+      <w:r>
+        <w:fldChar w:fldCharType="separate"/>
+      </w:r>
+      <w:r>
+        <w:t>50</w:t>
+      </w:r>
+      <w:r>
+        <w:fldChar w:fldCharType="end"/>
+      </w:r>
     </w:p>
     <w:p>
       <w:pPr>
@@ -536,12 +523,12 @@
           <w:numId w:val="23"/>
         </w:numPr>
       </w:pPr>
-      <w:bookmarkStart w:id="1" w:name="_Toc448755848"/>
+      <w:bookmarkStart w:id="0" w:name="_Toc448755848"/>
       <w:r>
         <w:lastRenderedPageBreak/>
         <w:t>Introduction</w:t>
       </w:r>
-      <w:bookmarkEnd w:id="1"/>
+      <w:bookmarkEnd w:id="0"/>
       <w:r>
         <w:t xml:space="preserve"> </w:t>
       </w:r>
@@ -550,63 +537,50 @@
       <w:r>
         <w:t xml:space="preserve">This document defines the changes made to the </w:t>
       </w:r>
-      <w:r>
-        <w:fldChar w:fldCharType="begin"/>
-      </w:r>
-      <w:r>
-        <w:instrText xml:space="preserve"> DOCPROPE</w:instrText>
-      </w:r>
-      <w:r>
-        <w:instrText xml:space="preserve">RTY  $Product$  \* MERGEFORMAT </w:instrText>
-      </w:r>
-      <w:r>
-        <w:fldChar w:fldCharType="separate"/>
-      </w:r>
-      <w:r>
-        <w:t>Network Manager</w:t>
-      </w:r>
-      <w:r>
-        <w:fldChar w:fldCharType="end"/>
-      </w:r>
-      <w:r>
-        <w:fldChar w:fldCharType="begin"/>
-      </w:r>
-      <w:r>
-        <w:instrText xml:space="preserve"> SUBJECT   \* MERGEFORMAT </w:instrText>
-      </w:r>
-      <w:r>
-        <w:fldChar w:fldCharType="end"/>
-      </w:r>
-      <w:r>
-        <w:t xml:space="preserve"> </w:t>
-      </w:r>
-      <w:r>
-        <w:t xml:space="preserve">product for </w:t>
-      </w:r>
-      <w:r>
-        <w:fldChar w:fldCharType="begin"/>
-      </w:r>
-      <w:r>
-        <w:instrText xml:space="preserve"> DOCPROPERTY  "$Base Release$"  \* MERGEFORMAT </w:instrText>
-      </w:r>
-      <w:r>
-        <w:fldChar w:fldCharType="separate"/>
-      </w:r>
-      <w:r>
-        <w:t>4.5.0.0</w:t>
-      </w:r>
-      <w:r>
-        <w:fldChar w:fldCharType="end"/>
-      </w:r>
-      <w:r>
-        <w:t xml:space="preserve"> Fix </w:t>
-      </w:r>
-      <w:fldSimple w:instr=" DOCPROPERTY  &quot;$Fix Number$&quot;  \* MERGEFORMAT ">
+      <w:fldSimple w:instr=" DOCPROPERTY  $Product$  \* MERGEFORMAT ">
         <w:r>
-          <w:t>50</w:t>
+          <w:t>Network Manager</w:t>
         </w:r>
       </w:fldSimple>
       <w:r>
+        <w:fldChar w:fldCharType="begin"/>
+      </w:r>
+      <w:r>
+        <w:instrText xml:space="preserve"> SUBJECT   \* MERGEFORMAT </w:instrText>
+      </w:r>
+      <w:r>
+        <w:fldChar w:fldCharType="end"/>
+      </w:r>
+      <w:r>
+        <w:t xml:space="preserve"> </w:t>
+      </w:r>
+      <w:r>
+        <w:t xml:space="preserve">product for </w:t>
+      </w:r>
+      <w:fldSimple w:instr=" DOCPROPERTY  &quot;$Base Release$&quot;  \* MERGEFORMAT ">
+        <w:r>
+          <w:t>4.5.0.0</w:t>
+        </w:r>
+      </w:fldSimple>
+      <w:r>
+        <w:t xml:space="preserve"> Fix </w:t>
+      </w:r>
+      <w:r>
+        <w:fldChar w:fldCharType="begin"/>
+      </w:r>
+      <w:r>
+        <w:instrText xml:space="preserve"> DOCPROPERTY  "$Fix Number$"  \* MERGEFORMAT </w:instrText>
+      </w:r>
+      <w:r>
+        <w:fldChar w:fldCharType="separate"/>
+      </w:r>
+      <w:r>
+        <w:t>50</w:t>
+      </w:r>
+      <w:r>
+        <w:fldChar w:fldCharType="end"/>
+      </w:r>
+      <w:r>
         <w:t xml:space="preserve"> </w:t>
       </w:r>
       <w:r>
@@ -622,11 +596,11 @@
       <w:pPr>
         <w:pStyle w:val="Heading1"/>
       </w:pPr>
-      <w:bookmarkStart w:id="2" w:name="_Toc448755849"/>
+      <w:bookmarkStart w:id="1" w:name="_Toc448755849"/>
       <w:r>
         <w:t>Fix Details</w:t>
       </w:r>
-      <w:bookmarkEnd w:id="2"/>
+      <w:bookmarkEnd w:id="1"/>
     </w:p>
     <w:tbl>
       <w:tblPr>
@@ -684,21 +658,11 @@
             <w:pPr>
               <w:pStyle w:val="TableText"/>
             </w:pPr>
-            <w:r>
-              <w:fldChar w:fldCharType="begin"/>
-            </w:r>
-            <w:r>
-              <w:instrText xml:space="preserve"> DOCPROPERTY  "$Base Release$"  \* MERGEFORMAT </w:instrText>
-            </w:r>
-            <w:r>
-              <w:fldChar w:fldCharType="separate"/>
-            </w:r>
-            <w:r>
-              <w:t>4.5.0.0</w:t>
-            </w:r>
-            <w:r>
-              <w:fldChar w:fldCharType="end"/>
-            </w:r>
+            <w:fldSimple w:instr=" DOCPROPERTY  &quot;$Base Release$&quot;  \* MERGEFORMAT ">
+              <w:r>
+                <w:t>4.5.0.0</w:t>
+              </w:r>
+            </w:fldSimple>
           </w:p>
         </w:tc>
       </w:tr>
@@ -1463,11 +1427,11 @@
       <w:pPr>
         <w:pStyle w:val="Heading1"/>
       </w:pPr>
-      <w:bookmarkStart w:id="3" w:name="_Toc448755850"/>
+      <w:bookmarkStart w:id="2" w:name="_Toc448755850"/>
       <w:r>
         <w:t>List of Amended Files</w:t>
       </w:r>
-      <w:bookmarkEnd w:id="3"/>
+      <w:bookmarkEnd w:id="2"/>
     </w:p>
     <w:tbl>
       <w:tblPr>
@@ -1585,15 +1549,15 @@
       <w:pPr>
         <w:pStyle w:val="Heading1"/>
       </w:pPr>
-      <w:bookmarkStart w:id="4" w:name="_Toc420919926"/>
-      <w:bookmarkStart w:id="5" w:name="_Toc421108158"/>
-      <w:bookmarkStart w:id="6" w:name="_Toc448755851"/>
+      <w:bookmarkStart w:id="3" w:name="_Toc420919926"/>
+      <w:bookmarkStart w:id="4" w:name="_Toc421108158"/>
+      <w:bookmarkStart w:id="5" w:name="_Toc448755851"/>
       <w:r>
         <w:t>Log No. Summary</w:t>
       </w:r>
+      <w:bookmarkEnd w:id="3"/>
       <w:bookmarkEnd w:id="4"/>
       <w:bookmarkEnd w:id="5"/>
-      <w:bookmarkEnd w:id="6"/>
       <w:r>
         <w:t xml:space="preserve"> </w:t>
       </w:r>
@@ -1780,7 +1744,7 @@
               <w:t xml:space="preserve">Defect </w:t>
             </w:r>
             <w:r>
-              <w:t>407908</w:t>
+              <w:t>428994</w:t>
             </w:r>
           </w:p>
         </w:tc>
@@ -1808,6 +1772,8 @@
           <w:szCs w:val="16"/>
         </w:rPr>
       </w:pPr>
+      <w:bookmarkStart w:id="6" w:name="_GoBack"/>
+      <w:bookmarkEnd w:id="6"/>
     </w:p>
     <w:sectPr>
       <w:headerReference w:type="default" r:id="rId10"/>
@@ -2158,7 +2124,7 @@
             <w:fldChar w:fldCharType="separate"/>
           </w:r>
           <w:r>
-            <w:t>18-Apr-16</w:t>
+            <w:t>24-May-16</w:t>
           </w:r>
           <w:r>
             <w:fldChar w:fldCharType="end"/>
@@ -2319,21 +2285,11 @@
               <w:rStyle w:val="HighlightText"/>
             </w:rPr>
           </w:pPr>
-          <w:r>
-            <w:fldChar w:fldCharType="begin"/>
-          </w:r>
-          <w:r>
-            <w:instrText xml:space="preserve"> DOCPROPERTY  $Product$  \* MERGEFORMAT </w:instrText>
-          </w:r>
-          <w:r>
-            <w:fldChar w:fldCharType="separate"/>
-          </w:r>
-          <w:r>
-            <w:t>Network Manager</w:t>
-          </w:r>
-          <w:r>
-            <w:fldChar w:fldCharType="end"/>
-          </w:r>
+          <w:fldSimple w:instr=" DOCPROPERTY  $Product$  \* MERGEFORMAT ">
+            <w:r>
+              <w:t>Network Manager</w:t>
+            </w:r>
+          </w:fldSimple>
           <w:r>
             <w:t xml:space="preserve"> Fix Release Notes</w:t>
           </w:r>
@@ -2380,29 +2336,29 @@
           <w:vAlign w:val="center"/>
         </w:tcPr>
         <w:p>
+          <w:fldSimple w:instr=" DOCPROPERTY  &quot;$Base Release$&quot;  \* MERGEFORMAT ">
+            <w:r>
+              <w:t>4.5.0.0</w:t>
+            </w:r>
+          </w:fldSimple>
+          <w:r>
+            <w:t xml:space="preserve"> Fix </w:t>
+          </w:r>
           <w:r>
             <w:fldChar w:fldCharType="begin"/>
           </w:r>
           <w:r>
-            <w:instrText xml:space="preserve"> DOCPROPERTY  "$Base Release$"  \* MERGEFORMAT </w:instrText>
+            <w:instrText xml:space="preserve"> DOCPROPERTY  "$Fix Number$"  \* MERGEFORMAT </w:instrText>
           </w:r>
           <w:r>
             <w:fldChar w:fldCharType="separate"/>
           </w:r>
           <w:r>
-            <w:t>4.5.0.0</w:t>
+            <w:t>50</w:t>
           </w:r>
           <w:r>
             <w:fldChar w:fldCharType="end"/>
           </w:r>
-          <w:r>
-            <w:t xml:space="preserve"> Fix </w:t>
-          </w:r>
-          <w:fldSimple w:instr=" DOCPROPERTY  &quot;$Fix Number$&quot;  \* MERGEFORMAT ">
-            <w:r>
-              <w:t>50</w:t>
-            </w:r>
-          </w:fldSimple>
           <w:r>
             <w:fldChar w:fldCharType="begin"/>
           </w:r>
@@ -2426,21 +2382,11 @@
           <w:r>
             <w:t xml:space="preserve">: </w:t>
           </w:r>
-          <w:r>
-            <w:fldChar w:fldCharType="begin"/>
-          </w:r>
-          <w:r>
-            <w:instrText xml:space="preserve"> DOCPROPERTY  "$Release Date$"  \* MERGEFORMAT </w:instrText>
-          </w:r>
-          <w:r>
-            <w:fldChar w:fldCharType="separate"/>
-          </w:r>
-          <w:r>
-            <w:t>18th Apr 2016</w:t>
-          </w:r>
-          <w:r>
-            <w:fldChar w:fldCharType="end"/>
-          </w:r>
+          <w:fldSimple w:instr=" DOCPROPERTY  &quot;$Release Date$&quot;  \* MERGEFORMAT ">
+            <w:r>
+              <w:t>18th Apr 2016</w:t>
+            </w:r>
+          </w:fldSimple>
         </w:p>
       </w:tc>
       <w:tc>
@@ -2465,7 +2411,7 @@
             <w:rPr>
               <w:noProof/>
             </w:rPr>
-            <w:t>2</w:t>
+            <w:t>1</w:t>
           </w:r>
           <w:r>
             <w:rPr>

</xml_diff>